<commit_message>
Added term and year to data files for course offerings
</commit_message>
<xml_diff>
--- a/README.docx
+++ b/README.docx
@@ -5,7 +5,7 @@
     <w:tbl>
       <w:tblPr>
         <w:tblStyle w:val="TableGrid"/>
-        <w:tblpPr w:leftFromText="180" w:rightFromText="180" w:vertAnchor="text" w:tblpX="1389" w:tblpY="1"/>
+        <w:tblpPr w:leftFromText="180" w:rightFromText="180" w:vertAnchor="text" w:horzAnchor="page" w:tblpX="2301" w:tblpY="1"/>
         <w:tblOverlap w:val="never"/>
         <w:tblW w:w="0" w:type="auto"/>
         <w:tblLook w:val="04A0" w:firstRow="1" w:lastRow="0" w:firstColumn="1" w:lastColumn="0" w:noHBand="0" w:noVBand="1"/>
@@ -24,6 +24,7 @@
               <w:pStyle w:val="ListParagraph"/>
               <w:ind w:left="0"/>
             </w:pPr>
+            <w:bookmarkStart w:id="0" w:name="_GoBack"/>
             <w:r>
               <w:t>Cameron Blanchard</w:t>
             </w:r>
@@ -99,6 +100,7 @@
         </w:tc>
       </w:tr>
     </w:tbl>
+    <w:bookmarkEnd w:id="0"/>
     <w:p>
       <w:r>
         <w:t>1.</w:t>
@@ -132,7 +134,10 @@
     </w:p>
     <w:p>
       <w:r>
-        <w:t>4. Cameron Blanchard – web client views, course selection, scheduling, database design</w:t>
+        <w:t>4. Cameron Blanchard – web client views</w:t>
+      </w:r>
+      <w:r>
+        <w:t>, course selection, scheduling</w:t>
       </w:r>
     </w:p>
     <w:p>
@@ -148,7 +153,10 @@
         <w:t xml:space="preserve">    </w:t>
       </w:r>
       <w:r>
-        <w:t>Kevin Cox – Back-end database functions, prerequisites</w:t>
+        <w:t>Kevin Cox – Back-end database functions</w:t>
+      </w:r>
+      <w:r>
+        <w:t>, prerequisites</w:t>
       </w:r>
     </w:p>
     <w:p/>
@@ -197,6 +205,259 @@
       <w:r>
         <w:t>6.</w:t>
       </w:r>
+      <w:r>
+        <w:t xml:space="preserve"> </w:t>
+      </w:r>
+    </w:p>
+    <w:p>
+      <w:r>
+        <w:t xml:space="preserve">The application includes an administration script which can be used to upload files containing information for </w:t>
+      </w:r>
+      <w:r>
+        <w:t xml:space="preserve">additional </w:t>
+      </w:r>
+      <w:r>
+        <w:t>engineering programs and prerequisites.</w:t>
+      </w:r>
+      <w:r>
+        <w:t xml:space="preserve"> Code changes should not be required for use with additional programs (unless some very specific r</w:t>
+      </w:r>
+      <w:r>
+        <w:t>equirements apply to a program).</w:t>
+      </w:r>
+    </w:p>
+    <w:p/>
+    <w:p>
+      <w:pPr>
+        <w:pStyle w:val="Subtitle"/>
+      </w:pPr>
+      <w:r>
+        <w:t>Adding another Engineering Program</w:t>
+      </w:r>
+    </w:p>
+    <w:p>
+      <w:r>
+        <w:t xml:space="preserve">Engineering programs are specified in a CSV file. This file contains the program pattern as well as all of the electives </w:t>
+      </w:r>
+      <w:r>
+        <w:t>for the program (CSE, or any other elective type required by the program)</w:t>
+      </w:r>
+      <w:r>
+        <w:t xml:space="preserve">. The file consists of 2 sections seperated by a line with the single string “ELECTIVES”. </w:t>
+      </w:r>
+      <w:r>
+        <w:t>A sample file is available in the database folder, named</w:t>
+      </w:r>
+      <w:r>
+        <w:t xml:space="preserve"> software_pattern_fall_2012.csv. </w:t>
+      </w:r>
+      <w:r>
+        <w:t>The format of the file is as follows:</w:t>
+      </w:r>
+    </w:p>
+    <w:p/>
+    <w:p>
+      <w:pPr>
+        <w:rPr>
+          <w:rFonts w:ascii="Courier New" w:hAnsi="Courier New" w:cs="Courier New"/>
+        </w:rPr>
+      </w:pPr>
+      <w:r>
+        <w:rPr>
+          <w:rFonts w:ascii="Courier New" w:hAnsi="Courier New" w:cs="Courier New"/>
+        </w:rPr>
+        <w:t>Program Name, Year</w:t>
+      </w:r>
+    </w:p>
+    <w:p>
+      <w:pPr>
+        <w:rPr>
+          <w:rFonts w:ascii="Courier New" w:hAnsi="Courier New" w:cs="Courier New"/>
+        </w:rPr>
+      </w:pPr>
+      <w:r>
+        <w:rPr>
+          <w:rFonts w:ascii="Courier New" w:hAnsi="Courier New" w:cs="Courier New"/>
+        </w:rPr>
+        <w:t>COURSECODE,COURSETYPE,TERM,YEAR,ELECTIVEGROUP</w:t>
+      </w:r>
+    </w:p>
+    <w:p>
+      <w:pPr>
+        <w:rPr>
+          <w:rFonts w:ascii="Courier New" w:hAnsi="Courier New" w:cs="Courier New"/>
+        </w:rPr>
+      </w:pPr>
+      <w:r>
+        <w:rPr>
+          <w:rFonts w:ascii="Courier New" w:hAnsi="Courier New" w:cs="Courier New"/>
+        </w:rPr>
+        <w:t>ELECTIVES</w:t>
+      </w:r>
+    </w:p>
+    <w:p>
+      <w:pPr>
+        <w:rPr>
+          <w:rFonts w:ascii="Courier New" w:hAnsi="Courier New" w:cs="Courier New"/>
+        </w:rPr>
+      </w:pPr>
+      <w:r>
+        <w:rPr>
+          <w:rFonts w:ascii="Courier New" w:hAnsi="Courier New" w:cs="Courier New"/>
+        </w:rPr>
+        <w:t>COURSECODE,ELECTIVETYPE,NOTE</w:t>
+      </w:r>
+    </w:p>
+    <w:p/>
+    <w:p>
+      <w:r>
+        <w:t xml:space="preserve">Program Name: The name of the program, this is visible to the end user. </w:t>
+      </w:r>
+    </w:p>
+    <w:p>
+      <w:r>
+        <w:t>Year: The year of entry to the program (programs may be updated from year to year)</w:t>
+      </w:r>
+    </w:p>
+    <w:p>
+      <w:pPr>
+        <w:rPr>
+          <w:i/>
+        </w:rPr>
+      </w:pPr>
+      <w:r>
+        <w:rPr>
+          <w:i/>
+        </w:rPr>
+        <w:t>No two programs may have the same name and year of entry in the database</w:t>
+      </w:r>
+    </w:p>
+    <w:p>
+      <w:pPr>
+        <w:rPr>
+          <w:i/>
+        </w:rPr>
+      </w:pPr>
+    </w:p>
+    <w:p>
+      <w:r>
+        <w:t>COURSECODE: A unique course code identifying the course, with no spaces (Ex. SYSC2006)</w:t>
+      </w:r>
+      <w:r>
+        <w:t>. For electives, this course code should be ########</w:t>
+      </w:r>
+    </w:p>
+    <w:p>
+      <w:r>
+        <w:t>COURSETYPE: The type of course:</w:t>
+      </w:r>
+    </w:p>
+    <w:p>
+      <w:r>
+        <w:tab/>
+      </w:r>
+      <w:r>
+        <w:tab/>
+        <w:t>0 = core element</w:t>
+      </w:r>
+    </w:p>
+    <w:p>
+      <w:r>
+        <w:lastRenderedPageBreak/>
+        <w:tab/>
+      </w:r>
+      <w:r>
+        <w:tab/>
+        <w:t>1 = CSE/Other</w:t>
+      </w:r>
+    </w:p>
+    <w:p>
+      <w:r>
+        <w:tab/>
+      </w:r>
+      <w:r>
+        <w:tab/>
+        <w:t>2 = Engineering elective</w:t>
+      </w:r>
+    </w:p>
+    <w:p>
+      <w:r>
+        <w:t>TERM: The term in which this course should be taken, 0 for fall, 1 for winter</w:t>
+      </w:r>
+    </w:p>
+    <w:p>
+      <w:r>
+        <w:t>YEAR: The program year in which this course should be taken (1,2,3,4)</w:t>
+      </w:r>
+    </w:p>
+    <w:p>
+      <w:r>
+        <w:t>ELECTIVEGROUP: If this is an elective,</w:t>
+      </w:r>
+      <w:r>
+        <w:t xml:space="preserve"> a string specifying</w:t>
+      </w:r>
+      <w:r>
+        <w:t xml:space="preserve"> the elective group</w:t>
+      </w:r>
+      <w:r>
+        <w:t xml:space="preserve"> part of. (Ex. Software eng take one group A elective in year 3)</w:t>
+      </w:r>
+    </w:p>
+    <w:p/>
+    <w:p>
+      <w:r>
+        <w:t>COURSECODE: The course code for the elective</w:t>
+      </w:r>
+    </w:p>
+    <w:p>
+      <w:r>
+        <w:t>ELECTIVETYPE: The type of elective:</w:t>
+      </w:r>
+    </w:p>
+    <w:p>
+      <w:r>
+        <w:tab/>
+      </w:r>
+      <w:r>
+        <w:tab/>
+        <w:t>1 = CSE/Other</w:t>
+      </w:r>
+    </w:p>
+    <w:p>
+      <w:r>
+        <w:tab/>
+      </w:r>
+      <w:r>
+        <w:tab/>
+        <w:t>2 = Engineering elective</w:t>
+      </w:r>
+    </w:p>
+    <w:p>
+      <w:r>
+        <w:t>NOTE: A string specifying the elective group that this is part of. For example, SYSC4504 is a group A elective for software engineering, while AFRI1001 is a CSE elective. The NOTE for these would be “A” and “CSE” respectively.</w:t>
+      </w:r>
+      <w:r>
+        <w:t xml:space="preserve"> These values should match the values used to specify elective groups in the program </w:t>
+      </w:r>
+      <w:r>
+        <w:t>pattern</w:t>
+      </w:r>
+    </w:p>
+    <w:p/>
+    <w:p>
+      <w:pPr>
+        <w:pStyle w:val="Subtitle"/>
+      </w:pPr>
+      <w:r>
+        <w:t>Prerequisites</w:t>
+      </w:r>
+    </w:p>
+    <w:p/>
+    <w:p>
+      <w:r>
+        <w:t>Prerequisites are stored in an XML format.</w:t>
+      </w:r>
     </w:p>
     <w:p/>
     <w:p>
@@ -259,34 +520,37 @@
     <w:p/>
     <w:p>
       <w:r>
+        <w:t xml:space="preserve">8. </w:t>
+      </w:r>
+    </w:p>
+    <w:p>
+      <w:pPr>
+        <w:pStyle w:val="Subtitle"/>
+      </w:pPr>
+      <w:r>
+        <w:t>Scheduling Algorithm</w:t>
+      </w:r>
+    </w:p>
+    <w:p/>
+    <w:p>
+      <w:r>
+        <w:t>The general behaviour of the scheduling algorithm is as follows:</w:t>
+      </w:r>
+    </w:p>
+    <w:p/>
+    <w:p>
+      <w:r>
+        <w:t xml:space="preserve">The algorithm will attempt to place the student in the </w:t>
+      </w:r>
+      <w:r>
+        <w:t>5 courses which appear earliest</w:t>
+      </w:r>
+      <w:r>
+        <w:t xml:space="preserve"> in their pattern which they have not already completed. If one of these courses is an elective, it will show a dropdown </w:t>
+      </w:r>
+      <w:r>
         <w:lastRenderedPageBreak/>
-        <w:t xml:space="preserve">8. </w:t>
-      </w:r>
-    </w:p>
-    <w:p>
-      <w:pPr>
-        <w:pStyle w:val="Subtitle"/>
-      </w:pPr>
-      <w:r>
-        <w:t>Scheduling Algorithm</w:t>
-      </w:r>
-    </w:p>
-    <w:p/>
-    <w:p>
-      <w:r>
-        <w:t>The general behaviour of the scheduling algorithm is as follows:</w:t>
-      </w:r>
-    </w:p>
-    <w:p/>
-    <w:p>
-      <w:r>
-        <w:t xml:space="preserve">The algorithm will attempt to place the student in the </w:t>
-      </w:r>
-      <w:r>
-        <w:t>5 courses which appear earliest</w:t>
-      </w:r>
-      <w:r>
-        <w:t xml:space="preserve"> in their pattern which they have not already completed. If one of these courses is an elective, it will show a dropdown for the particular elective options (CSE, note a, note b, etc)</w:t>
+        <w:t>for the particular elective options (CSE, note a, note b, etc)</w:t>
       </w:r>
       <w:r>
         <w:t>, and schedule 1 less course to leave room for the elective.</w:t>
@@ -425,8 +689,6 @@
       <w:r>
         <w:t>process can be configured to generate a</w:t>
       </w:r>
-      <w:bookmarkStart w:id="0" w:name="_GoBack"/>
-      <w:bookmarkEnd w:id="0"/>
       <w:r>
         <w:t xml:space="preserve"> maximum number of schedules. Using this</w:t>
       </w:r>

</xml_diff>

<commit_message>
Tweaked README and added instructions to install
</commit_message>
<xml_diff>
--- a/README.docx
+++ b/README.docx
@@ -68,6 +68,9 @@
               <w:pStyle w:val="ListParagraph"/>
               <w:ind w:left="0"/>
             </w:pPr>
+            <w:r>
+              <w:t>100882216</w:t>
+            </w:r>
           </w:p>
         </w:tc>
       </w:tr>
@@ -119,100 +122,112 @@
       <w:pPr>
         <w:pStyle w:val="ListParagraph"/>
       </w:pPr>
-    </w:p>
-    <w:p>
-      <w:r>
-        <w:t>3. Mr. Abaza</w:t>
-      </w:r>
-    </w:p>
-    <w:p>
-      <w:pPr>
-        <w:pStyle w:val="ListParagraph"/>
-      </w:pPr>
-    </w:p>
-    <w:p>
-      <w:r>
-        <w:t>4. Cameron Blanchard – web client views</w:t>
-      </w:r>
-      <w:r>
-        <w:t>, course selection, scheduling</w:t>
-      </w:r>
-    </w:p>
-    <w:p>
-      <w:r>
-        <w:t xml:space="preserve">    </w:t>
-      </w:r>
-      <w:r>
-        <w:t>Matthew Maynes – Java client, database design</w:t>
-      </w:r>
-    </w:p>
-    <w:p>
-      <w:r>
-        <w:t xml:space="preserve">    </w:t>
-      </w:r>
-      <w:r>
-        <w:t>Kevin Cox – Back-end database functions</w:t>
-      </w:r>
-      <w:r>
-        <w:t>, prerequisites</w:t>
-      </w:r>
-    </w:p>
-    <w:p/>
-    <w:p>
-      <w:r>
-        <w:t>5.</w:t>
-      </w:r>
-      <w:r>
-        <w:t xml:space="preserve"> </w:t>
-      </w:r>
-    </w:p>
-    <w:p>
-      <w:r>
-        <w:t>database/ - Contains the course data, prerequisites, and program patterns to be loaded into the database</w:t>
-      </w:r>
-    </w:p>
-    <w:p/>
-    <w:p>
-      <w:r>
-        <w:t>server/ - Contains index.html, install.php, and some style sheets required for views</w:t>
-      </w:r>
-    </w:p>
-    <w:p/>
-    <w:p>
-      <w:r>
-        <w:t>server/api - Contains API endpoints</w:t>
-      </w:r>
-    </w:p>
-    <w:p/>
-    <w:p>
-      <w:r>
-        <w:t>server/api/lib - Contains db.php for configuration of database username and password</w:t>
-      </w:r>
-    </w:p>
-    <w:p/>
-    <w:p>
-      <w:r>
-        <w:t>server/js - Contains Javascript required for Student Views 1 and 2</w:t>
-      </w:r>
-    </w:p>
-    <w:p/>
-    <w:p>
-      <w:r>
-        <w:t>6.</w:t>
-      </w:r>
-      <w:r>
-        <w:t xml:space="preserve"> </w:t>
-      </w:r>
-    </w:p>
-    <w:p>
-      <w:r>
-        <w:t xml:space="preserve">The application includes </w:t>
-      </w:r>
-      <w:r>
-        <w:t>an install.php script within the server directory. Once a database named “coursinator” has been created in MySQL, this script can be used to create all necessary tables and load the test data into the application using the Auto-install feature. This page also provides utilities to upload new course data and prerequisite information to the database.</w:t>
-      </w:r>
       <w:bookmarkStart w:id="0" w:name="_GoBack"/>
       <w:bookmarkEnd w:id="0"/>
+    </w:p>
+    <w:p>
+      <w:r>
+        <w:t>3. Mr. Abaza</w:t>
+      </w:r>
+    </w:p>
+    <w:p>
+      <w:pPr>
+        <w:pStyle w:val="ListParagraph"/>
+      </w:pPr>
+    </w:p>
+    <w:p>
+      <w:r>
+        <w:t>4. Cameron Blanchard – web client views</w:t>
+      </w:r>
+      <w:r>
+        <w:t>, course selection, scheduling</w:t>
+      </w:r>
+    </w:p>
+    <w:p>
+      <w:r>
+        <w:t xml:space="preserve">    </w:t>
+      </w:r>
+      <w:r>
+        <w:t>Matthew Maynes – Java client, database design</w:t>
+      </w:r>
+    </w:p>
+    <w:p>
+      <w:r>
+        <w:t xml:space="preserve">    </w:t>
+      </w:r>
+      <w:r>
+        <w:t>Kevin Cox – Back-end database functions</w:t>
+      </w:r>
+      <w:r>
+        <w:t>, prerequisites</w:t>
+      </w:r>
+    </w:p>
+    <w:p/>
+    <w:p>
+      <w:r>
+        <w:t>5.</w:t>
+      </w:r>
+      <w:r>
+        <w:t xml:space="preserve"> </w:t>
+      </w:r>
+    </w:p>
+    <w:p>
+      <w:r>
+        <w:t>database/ - Contains the course data, prerequisites, and program patterns to be loaded into the database</w:t>
+      </w:r>
+    </w:p>
+    <w:p/>
+    <w:p>
+      <w:r>
+        <w:t>server/ - Contains index.html, install.php, and some style sheets required for views</w:t>
+      </w:r>
+    </w:p>
+    <w:p/>
+    <w:p>
+      <w:r>
+        <w:t>server/api - Contains API endpoints</w:t>
+      </w:r>
+    </w:p>
+    <w:p/>
+    <w:p>
+      <w:r>
+        <w:t xml:space="preserve">server/api/lib </w:t>
+      </w:r>
+      <w:r>
+        <w:t xml:space="preserve">– Contains utility functions and classes to be used by API endpoints. This includes </w:t>
+      </w:r>
+      <w:r>
+        <w:rPr>
+          <w:b/>
+        </w:rPr>
+        <w:t>db.php</w:t>
+      </w:r>
+      <w:r>
+        <w:t>, which should be used to set up the MySQL username and password.</w:t>
+      </w:r>
+    </w:p>
+    <w:p/>
+    <w:p>
+      <w:r>
+        <w:t>server/js - Contains Javascript required for Student Views 1 and 2</w:t>
+      </w:r>
+    </w:p>
+    <w:p/>
+    <w:p>
+      <w:r>
+        <w:t>6.</w:t>
+      </w:r>
+      <w:r>
+        <w:t xml:space="preserve"> </w:t>
+      </w:r>
+    </w:p>
+    <w:p>
+      <w:r>
+        <w:t xml:space="preserve">The application includes </w:t>
+      </w:r>
+      <w:r>
+        <w:t>an install.php script within the server directory. Once a database named “coursinator” has been created in MySQL, this script can be used to create all necessary tables and load the test data into the application using the Auto-install feature. This page also provides utilities to upload new course data and prerequisite information to the database.</w:t>
+      </w:r>
     </w:p>
     <w:p/>
     <w:p>
@@ -337,12 +352,12 @@
     </w:p>
     <w:p>
       <w:r>
+        <w:lastRenderedPageBreak/>
         <w:t>COURSETYPE: The type of course:</w:t>
       </w:r>
     </w:p>
     <w:p>
       <w:r>
-        <w:lastRenderedPageBreak/>
         <w:tab/>
       </w:r>
       <w:r>
@@ -532,14 +547,14 @@
         <w:t>5 courses which appear earliest</w:t>
       </w:r>
       <w:r>
-        <w:t xml:space="preserve"> in their pattern which they have not already completed. If one of these courses is an elective, it will show a dropdown for the particular elective options (CSE, note a, note b, etc)</w:t>
-      </w:r>
-      <w:r>
-        <w:t xml:space="preserve">, and schedule 1 less course to leave room for </w:t>
+        <w:t xml:space="preserve"> in their pattern which they have not already completed. If one of these courses is an elective, it will show a dropdown </w:t>
       </w:r>
       <w:r>
         <w:lastRenderedPageBreak/>
-        <w:t>the elective.</w:t>
+        <w:t>for the particular elective options (CSE, note a, note b, etc)</w:t>
+      </w:r>
+      <w:r>
+        <w:t>, and schedule 1 less course to leave room for the elective.</w:t>
       </w:r>
       <w:r>
         <w:t xml:space="preserve"> If these courses cannot all be scheduled</w:t>
@@ -551,7 +566,13 @@
         <w:t xml:space="preserve"> in the same semester, the algorithm will step through a list of alternative courses for which prerequisites have been satisfied, and attempt to create a</w:t>
       </w:r>
       <w:r>
-        <w:t xml:space="preserve"> conflic-free</w:t>
+        <w:t xml:space="preserve"> conflic</w:t>
+      </w:r>
+      <w:r>
+        <w:t>t</w:t>
+      </w:r>
+      <w:r>
+        <w:t>-free</w:t>
       </w:r>
       <w:r>
         <w:t xml:space="preserve"> </w:t>

</xml_diff>

<commit_message>
Added client paths to readme
</commit_message>
<xml_diff>
--- a/README.docx
+++ b/README.docx
@@ -1,6 +1,6 @@
 
 <file path=word/document.xml><?xml version="1.0" encoding="utf-8"?>
-<w:document xmlns:wpc="http://schemas.microsoft.com/office/word/2010/wordprocessingCanvas" xmlns:mc="http://schemas.openxmlformats.org/markup-compatibility/2006" xmlns:o="urn:schemas-microsoft-com:office:office" xmlns:r="http://schemas.openxmlformats.org/officeDocument/2006/relationships" xmlns:m="http://schemas.openxmlformats.org/officeDocument/2006/math" xmlns:v="urn:schemas-microsoft-com:vml" xmlns:wp14="http://schemas.microsoft.com/office/word/2010/wordprocessingDrawing" xmlns:wp="http://schemas.openxmlformats.org/drawingml/2006/wordprocessingDrawing" xmlns:w10="urn:schemas-microsoft-com:office:word" xmlns:w="http://schemas.openxmlformats.org/wordprocessingml/2006/main" xmlns:w14="http://schemas.microsoft.com/office/word/2010/wordml" xmlns:wpg="http://schemas.microsoft.com/office/word/2010/wordprocessingGroup" xmlns:wpi="http://schemas.microsoft.com/office/word/2010/wordprocessingInk" xmlns:wne="http://schemas.microsoft.com/office/word/2006/wordml" xmlns:wps="http://schemas.microsoft.com/office/word/2010/wordprocessingShape" mc:Ignorable="w14 wp14">
+<w:document xmlns:wpc="http://schemas.microsoft.com/office/word/2010/wordprocessingCanvas" xmlns:mo="http://schemas.microsoft.com/office/mac/office/2008/main" xmlns:mc="http://schemas.openxmlformats.org/markup-compatibility/2006" xmlns:mv="urn:schemas-microsoft-com:mac:vml" xmlns:o="urn:schemas-microsoft-com:office:office" xmlns:r="http://schemas.openxmlformats.org/officeDocument/2006/relationships" xmlns:m="http://schemas.openxmlformats.org/officeDocument/2006/math" xmlns:v="urn:schemas-microsoft-com:vml" xmlns:wp14="http://schemas.microsoft.com/office/word/2010/wordprocessingDrawing" xmlns:wp="http://schemas.openxmlformats.org/drawingml/2006/wordprocessingDrawing" xmlns:w10="urn:schemas-microsoft-com:office:word" xmlns:w="http://schemas.openxmlformats.org/wordprocessingml/2006/main" xmlns:w14="http://schemas.microsoft.com/office/word/2010/wordml" xmlns:wpg="http://schemas.microsoft.com/office/word/2010/wordprocessingGroup" xmlns:wpi="http://schemas.microsoft.com/office/word/2010/wordprocessingInk" xmlns:wne="http://schemas.microsoft.com/office/word/2006/wordml" xmlns:wps="http://schemas.microsoft.com/office/word/2010/wordprocessingShape" mc:Ignorable="w14 wp14">
   <w:body>
     <w:tbl>
       <w:tblPr>
@@ -122,8 +122,6 @@
       <w:pPr>
         <w:pStyle w:val="ListParagraph"/>
       </w:pPr>
-      <w:bookmarkStart w:id="0" w:name="_GoBack"/>
-      <w:bookmarkEnd w:id="0"/>
     </w:p>
     <w:p>
       <w:r>
@@ -215,6 +213,22 @@
     <w:p/>
     <w:p>
       <w:r>
+        <w:t>client/java/- Top level of the java client</w:t>
+      </w:r>
+    </w:p>
+    <w:p/>
+    <w:p>
+      <w:r>
+        <w:t>client/java/src - The source code for the Java client. This folder is  broken into sub modules cr, xml, cr.factory and cr.gui.</w:t>
+      </w:r>
+    </w:p>
+    <w:p>
+      <w:bookmarkStart w:id="0" w:name="_GoBack"/>
+      <w:bookmarkEnd w:id="0"/>
+    </w:p>
+    <w:p/>
+    <w:p>
+      <w:r>
         <w:t>6.</w:t>
       </w:r>
       <w:r>
@@ -314,6 +328,7 @@
     <w:p/>
     <w:p>
       <w:r>
+        <w:lastRenderedPageBreak/>
         <w:t xml:space="preserve">Program Name: The name of the program, this is visible to the end user. </w:t>
       </w:r>
     </w:p>
@@ -352,7 +367,6 @@
     </w:p>
     <w:p>
       <w:r>
-        <w:lastRenderedPageBreak/>
         <w:t>COURSETYPE: The type of course:</w:t>
       </w:r>
     </w:p>
@@ -529,6 +543,7 @@
         <w:pStyle w:val="Subtitle"/>
       </w:pPr>
       <w:r>
+        <w:lastRenderedPageBreak/>
         <w:t>Scheduling Algorithm</w:t>
       </w:r>
     </w:p>
@@ -547,11 +562,7 @@
         <w:t>5 courses which appear earliest</w:t>
       </w:r>
       <w:r>
-        <w:t xml:space="preserve"> in their pattern which they have not already completed. If one of these courses is an elective, it will show a dropdown </w:t>
-      </w:r>
-      <w:r>
-        <w:lastRenderedPageBreak/>
-        <w:t>for the particular elective options (CSE, note a, note b, etc)</w:t>
+        <w:t xml:space="preserve"> in their pattern which they have not already completed. If one of these courses is an elective, it will show a dropdown for the particular elective options (CSE, note a, note b, etc)</w:t>
       </w:r>
       <w:r>
         <w:t>, and schedule 1 less course to leave room for the elective.</w:t>
@@ -720,7 +731,7 @@
 </file>
 
 <file path=word/numbering.xml><?xml version="1.0" encoding="utf-8"?>
-<w:numbering xmlns:wpc="http://schemas.microsoft.com/office/word/2010/wordprocessingCanvas" xmlns:mc="http://schemas.openxmlformats.org/markup-compatibility/2006" xmlns:o="urn:schemas-microsoft-com:office:office" xmlns:r="http://schemas.openxmlformats.org/officeDocument/2006/relationships" xmlns:m="http://schemas.openxmlformats.org/officeDocument/2006/math" xmlns:v="urn:schemas-microsoft-com:vml" xmlns:wp14="http://schemas.microsoft.com/office/word/2010/wordprocessingDrawing" xmlns:wp="http://schemas.openxmlformats.org/drawingml/2006/wordprocessingDrawing" xmlns:w10="urn:schemas-microsoft-com:office:word" xmlns:w="http://schemas.openxmlformats.org/wordprocessingml/2006/main" xmlns:w14="http://schemas.microsoft.com/office/word/2010/wordml" xmlns:wpg="http://schemas.microsoft.com/office/word/2010/wordprocessingGroup" xmlns:wpi="http://schemas.microsoft.com/office/word/2010/wordprocessingInk" xmlns:wne="http://schemas.microsoft.com/office/word/2006/wordml" xmlns:wps="http://schemas.microsoft.com/office/word/2010/wordprocessingShape" mc:Ignorable="w14 wp14">
+<w:numbering xmlns:wpc="http://schemas.microsoft.com/office/word/2010/wordprocessingCanvas" xmlns:mo="http://schemas.microsoft.com/office/mac/office/2008/main" xmlns:mc="http://schemas.openxmlformats.org/markup-compatibility/2006" xmlns:mv="urn:schemas-microsoft-com:mac:vml" xmlns:o="urn:schemas-microsoft-com:office:office" xmlns:r="http://schemas.openxmlformats.org/officeDocument/2006/relationships" xmlns:m="http://schemas.openxmlformats.org/officeDocument/2006/math" xmlns:v="urn:schemas-microsoft-com:vml" xmlns:wp14="http://schemas.microsoft.com/office/word/2010/wordprocessingDrawing" xmlns:wp="http://schemas.openxmlformats.org/drawingml/2006/wordprocessingDrawing" xmlns:w10="urn:schemas-microsoft-com:office:word" xmlns:w="http://schemas.openxmlformats.org/wordprocessingml/2006/main" xmlns:w14="http://schemas.microsoft.com/office/word/2010/wordml" xmlns:wpg="http://schemas.microsoft.com/office/word/2010/wordprocessingGroup" xmlns:wpi="http://schemas.microsoft.com/office/word/2010/wordprocessingInk" xmlns:wne="http://schemas.microsoft.com/office/word/2006/wordml" xmlns:wps="http://schemas.microsoft.com/office/word/2010/wordprocessingShape" mc:Ignorable="w14 wp14">
   <w:abstractNum w:abstractNumId="0">
     <w:nsid w:val="10485E63"/>
     <w:multiLevelType w:val="hybridMultilevel"/>
@@ -826,7 +837,7 @@
     </w:rPrDefault>
     <w:pPrDefault/>
   </w:docDefaults>
-  <w:latentStyles w:defLockedState="0" w:defUIPriority="99" w:defSemiHidden="1" w:defUnhideWhenUsed="1" w:defQFormat="0" w:count="267">
+  <w:latentStyles w:defLockedState="0" w:defUIPriority="99" w:defSemiHidden="1" w:defUnhideWhenUsed="1" w:defQFormat="0" w:count="276">
     <w:lsdException w:name="Normal" w:semiHidden="0" w:uiPriority="0" w:unhideWhenUsed="0" w:qFormat="1"/>
     <w:lsdException w:name="heading 1" w:semiHidden="0" w:uiPriority="9" w:unhideWhenUsed="0" w:qFormat="1"/>
     <w:lsdException w:name="heading 2" w:uiPriority="9" w:qFormat="1"/>
@@ -1073,7 +1084,7 @@
 </file>
 
 <file path=word/stylesWithEffects.xml><?xml version="1.0" encoding="utf-8"?>
-<w:styles xmlns:wpc="http://schemas.microsoft.com/office/word/2010/wordprocessingCanvas" xmlns:mc="http://schemas.openxmlformats.org/markup-compatibility/2006" xmlns:o="urn:schemas-microsoft-com:office:office" xmlns:r="http://schemas.openxmlformats.org/officeDocument/2006/relationships" xmlns:m="http://schemas.openxmlformats.org/officeDocument/2006/math" xmlns:v="urn:schemas-microsoft-com:vml" xmlns:wp14="http://schemas.microsoft.com/office/word/2010/wordprocessingDrawing" xmlns:wp="http://schemas.openxmlformats.org/drawingml/2006/wordprocessingDrawing" xmlns:w10="urn:schemas-microsoft-com:office:word" xmlns:w="http://schemas.openxmlformats.org/wordprocessingml/2006/main" xmlns:w14="http://schemas.microsoft.com/office/word/2010/wordml" xmlns:wpg="http://schemas.microsoft.com/office/word/2010/wordprocessingGroup" xmlns:wpi="http://schemas.microsoft.com/office/word/2010/wordprocessingInk" xmlns:wne="http://schemas.microsoft.com/office/word/2006/wordml" xmlns:wps="http://schemas.microsoft.com/office/word/2010/wordprocessingShape" mc:Ignorable="w14 wp14">
+<w:styles xmlns:wpc="http://schemas.microsoft.com/office/word/2010/wordprocessingCanvas" xmlns:mo="http://schemas.microsoft.com/office/mac/office/2008/main" xmlns:mc="http://schemas.openxmlformats.org/markup-compatibility/2006" xmlns:mv="urn:schemas-microsoft-com:mac:vml" xmlns:o="urn:schemas-microsoft-com:office:office" xmlns:r="http://schemas.openxmlformats.org/officeDocument/2006/relationships" xmlns:m="http://schemas.openxmlformats.org/officeDocument/2006/math" xmlns:v="urn:schemas-microsoft-com:vml" xmlns:wp14="http://schemas.microsoft.com/office/word/2010/wordprocessingDrawing" xmlns:wp="http://schemas.openxmlformats.org/drawingml/2006/wordprocessingDrawing" xmlns:w10="urn:schemas-microsoft-com:office:word" xmlns:w="http://schemas.openxmlformats.org/wordprocessingml/2006/main" xmlns:w14="http://schemas.microsoft.com/office/word/2010/wordml" xmlns:wpg="http://schemas.microsoft.com/office/word/2010/wordprocessingGroup" xmlns:wpi="http://schemas.microsoft.com/office/word/2010/wordprocessingInk" xmlns:wne="http://schemas.microsoft.com/office/word/2006/wordml" xmlns:wps="http://schemas.microsoft.com/office/word/2010/wordprocessingShape" mc:Ignorable="w14 wp14">
   <w:docDefaults>
     <w:rPrDefault>
       <w:rPr>
@@ -1085,7 +1096,7 @@
     </w:rPrDefault>
     <w:pPrDefault/>
   </w:docDefaults>
-  <w:latentStyles w:defLockedState="0" w:defUIPriority="99" w:defSemiHidden="1" w:defUnhideWhenUsed="1" w:defQFormat="0" w:count="267">
+  <w:latentStyles w:defLockedState="0" w:defUIPriority="99" w:defSemiHidden="1" w:defUnhideWhenUsed="1" w:defQFormat="0" w:count="276">
     <w:lsdException w:name="Normal" w:semiHidden="0" w:uiPriority="0" w:unhideWhenUsed="0" w:qFormat="1"/>
     <w:lsdException w:name="heading 1" w:semiHidden="0" w:uiPriority="9" w:unhideWhenUsed="0" w:qFormat="1"/>
     <w:lsdException w:name="heading 2" w:uiPriority="9" w:qFormat="1"/>

</xml_diff>

<commit_message>
Added prerequisites formatting to readme
</commit_message>
<xml_diff>
--- a/README.docx
+++ b/README.docx
@@ -1,6 +1,6 @@
 
 <file path=word/document.xml><?xml version="1.0" encoding="utf-8"?>
-<w:document xmlns:wpc="http://schemas.microsoft.com/office/word/2010/wordprocessingCanvas" xmlns:mo="http://schemas.microsoft.com/office/mac/office/2008/main" xmlns:mc="http://schemas.openxmlformats.org/markup-compatibility/2006" xmlns:mv="urn:schemas-microsoft-com:mac:vml" xmlns:o="urn:schemas-microsoft-com:office:office" xmlns:r="http://schemas.openxmlformats.org/officeDocument/2006/relationships" xmlns:m="http://schemas.openxmlformats.org/officeDocument/2006/math" xmlns:v="urn:schemas-microsoft-com:vml" xmlns:wp14="http://schemas.microsoft.com/office/word/2010/wordprocessingDrawing" xmlns:wp="http://schemas.openxmlformats.org/drawingml/2006/wordprocessingDrawing" xmlns:w10="urn:schemas-microsoft-com:office:word" xmlns:w="http://schemas.openxmlformats.org/wordprocessingml/2006/main" xmlns:w14="http://schemas.microsoft.com/office/word/2010/wordml" xmlns:wpg="http://schemas.microsoft.com/office/word/2010/wordprocessingGroup" xmlns:wpi="http://schemas.microsoft.com/office/word/2010/wordprocessingInk" xmlns:wne="http://schemas.microsoft.com/office/word/2006/wordml" xmlns:wps="http://schemas.microsoft.com/office/word/2010/wordprocessingShape" mc:Ignorable="w14 wp14">
+<w:document xmlns:wpc="http://schemas.microsoft.com/office/word/2010/wordprocessingCanvas" xmlns:mc="http://schemas.openxmlformats.org/markup-compatibility/2006" xmlns:o="urn:schemas-microsoft-com:office:office" xmlns:r="http://schemas.openxmlformats.org/officeDocument/2006/relationships" xmlns:m="http://schemas.openxmlformats.org/officeDocument/2006/math" xmlns:v="urn:schemas-microsoft-com:vml" xmlns:wp14="http://schemas.microsoft.com/office/word/2010/wordprocessingDrawing" xmlns:wp="http://schemas.openxmlformats.org/drawingml/2006/wordprocessingDrawing" xmlns:w10="urn:schemas-microsoft-com:office:word" xmlns:w="http://schemas.openxmlformats.org/wordprocessingml/2006/main" xmlns:w14="http://schemas.microsoft.com/office/word/2010/wordml" xmlns:wpg="http://schemas.microsoft.com/office/word/2010/wordprocessingGroup" xmlns:wpi="http://schemas.microsoft.com/office/word/2010/wordprocessingInk" xmlns:wne="http://schemas.microsoft.com/office/word/2006/wordml" xmlns:wps="http://schemas.microsoft.com/office/word/2010/wordprocessingShape" mc:Ignorable="w14 wp14">
   <w:body>
     <w:tbl>
       <w:tblPr>
@@ -222,10 +222,7 @@
         <w:t>client/java/src - The source code for the Java client. This folder is  broken into sub modules cr, xml, cr.factory and cr.gui.</w:t>
       </w:r>
     </w:p>
-    <w:p>
-      <w:bookmarkStart w:id="0" w:name="_GoBack"/>
-      <w:bookmarkEnd w:id="0"/>
-    </w:p>
+    <w:p/>
     <w:p/>
     <w:p>
       <w:r>
@@ -473,7 +470,33 @@
     <w:p/>
     <w:p>
       <w:r>
-        <w:t>Prerequisites are stored in an XML format.</w:t>
+        <w:t>The XML prerequ</w:t>
+      </w:r>
+      <w:r>
+        <w:t>i</w:t>
+      </w:r>
+      <w:r>
+        <w:t xml:space="preserve">site format consists of courses elements that contain a number of courses that are required. </w:t>
+      </w:r>
+      <w:r>
+        <w:t>Each course element may also contain one or more group elements. A group element allows the grouping of prerequisites in an OR relationship.</w:t>
+      </w:r>
+      <w:r>
+        <w:t xml:space="preserve"> The prerequ</w:t>
+      </w:r>
+      <w:r>
+        <w:t>i</w:t>
+      </w:r>
+      <w:r>
+        <w:t>sites must be taken before you start the course by default, however the concurrent attribute can be used to show that the course can be taken concurrently with the prerequ</w:t>
+      </w:r>
+      <w:r>
+        <w:t>i</w:t>
+      </w:r>
+      <w:bookmarkStart w:id="0" w:name="_GoBack"/>
+      <w:bookmarkEnd w:id="0"/>
+      <w:r>
+        <w:t>sites.</w:t>
       </w:r>
     </w:p>
     <w:p/>
@@ -529,7 +552,11 @@
         <w:t xml:space="preserve"> A transferring student should manually add any courses that he has taken from another program, or as an elective. As long as these prerequisites exist correctly in the database, th</w:t>
       </w:r>
       <w:r>
-        <w:t>e course suggestion algorithm will take them into consideration. For the SYSC 2006 example, if the student entered ECOR 1606 manually into the list of completed courses, and ECOR 1606 correctly exists as a prerequisite in the database, the prerequisites query will allow them to take SYSC 2006.</w:t>
+        <w:t xml:space="preserve">e course suggestion algorithm will take them into consideration. For the SYSC 2006 example, if the </w:t>
+      </w:r>
+      <w:r>
+        <w:lastRenderedPageBreak/>
+        <w:t>student entered ECOR 1606 manually into the list of completed courses, and ECOR 1606 correctly exists as a prerequisite in the database, the prerequisites query will allow them to take SYSC 2006.</w:t>
       </w:r>
     </w:p>
     <w:p/>
@@ -543,7 +570,6 @@
         <w:pStyle w:val="Subtitle"/>
       </w:pPr>
       <w:r>
-        <w:lastRenderedPageBreak/>
         <w:t>Scheduling Algorithm</w:t>
       </w:r>
     </w:p>
@@ -731,7 +757,7 @@
 </file>
 
 <file path=word/numbering.xml><?xml version="1.0" encoding="utf-8"?>
-<w:numbering xmlns:wpc="http://schemas.microsoft.com/office/word/2010/wordprocessingCanvas" xmlns:mo="http://schemas.microsoft.com/office/mac/office/2008/main" xmlns:mc="http://schemas.openxmlformats.org/markup-compatibility/2006" xmlns:mv="urn:schemas-microsoft-com:mac:vml" xmlns:o="urn:schemas-microsoft-com:office:office" xmlns:r="http://schemas.openxmlformats.org/officeDocument/2006/relationships" xmlns:m="http://schemas.openxmlformats.org/officeDocument/2006/math" xmlns:v="urn:schemas-microsoft-com:vml" xmlns:wp14="http://schemas.microsoft.com/office/word/2010/wordprocessingDrawing" xmlns:wp="http://schemas.openxmlformats.org/drawingml/2006/wordprocessingDrawing" xmlns:w10="urn:schemas-microsoft-com:office:word" xmlns:w="http://schemas.openxmlformats.org/wordprocessingml/2006/main" xmlns:w14="http://schemas.microsoft.com/office/word/2010/wordml" xmlns:wpg="http://schemas.microsoft.com/office/word/2010/wordprocessingGroup" xmlns:wpi="http://schemas.microsoft.com/office/word/2010/wordprocessingInk" xmlns:wne="http://schemas.microsoft.com/office/word/2006/wordml" xmlns:wps="http://schemas.microsoft.com/office/word/2010/wordprocessingShape" mc:Ignorable="w14 wp14">
+<w:numbering xmlns:wpc="http://schemas.microsoft.com/office/word/2010/wordprocessingCanvas" xmlns:mc="http://schemas.openxmlformats.org/markup-compatibility/2006" xmlns:o="urn:schemas-microsoft-com:office:office" xmlns:r="http://schemas.openxmlformats.org/officeDocument/2006/relationships" xmlns:m="http://schemas.openxmlformats.org/officeDocument/2006/math" xmlns:v="urn:schemas-microsoft-com:vml" xmlns:wp14="http://schemas.microsoft.com/office/word/2010/wordprocessingDrawing" xmlns:wp="http://schemas.openxmlformats.org/drawingml/2006/wordprocessingDrawing" xmlns:w10="urn:schemas-microsoft-com:office:word" xmlns:w="http://schemas.openxmlformats.org/wordprocessingml/2006/main" xmlns:w14="http://schemas.microsoft.com/office/word/2010/wordml" xmlns:wpg="http://schemas.microsoft.com/office/word/2010/wordprocessingGroup" xmlns:wpi="http://schemas.microsoft.com/office/word/2010/wordprocessingInk" xmlns:wne="http://schemas.microsoft.com/office/word/2006/wordml" xmlns:wps="http://schemas.microsoft.com/office/word/2010/wordprocessingShape" mc:Ignorable="w14 wp14">
   <w:abstractNum w:abstractNumId="0">
     <w:nsid w:val="10485E63"/>
     <w:multiLevelType w:val="hybridMultilevel"/>
@@ -837,7 +863,7 @@
     </w:rPrDefault>
     <w:pPrDefault/>
   </w:docDefaults>
-  <w:latentStyles w:defLockedState="0" w:defUIPriority="99" w:defSemiHidden="1" w:defUnhideWhenUsed="1" w:defQFormat="0" w:count="276">
+  <w:latentStyles w:defLockedState="0" w:defUIPriority="99" w:defSemiHidden="1" w:defUnhideWhenUsed="1" w:defQFormat="0" w:count="267">
     <w:lsdException w:name="Normal" w:semiHidden="0" w:uiPriority="0" w:unhideWhenUsed="0" w:qFormat="1"/>
     <w:lsdException w:name="heading 1" w:semiHidden="0" w:uiPriority="9" w:unhideWhenUsed="0" w:qFormat="1"/>
     <w:lsdException w:name="heading 2" w:uiPriority="9" w:qFormat="1"/>
@@ -1084,7 +1110,7 @@
 </file>
 
 <file path=word/stylesWithEffects.xml><?xml version="1.0" encoding="utf-8"?>
-<w:styles xmlns:wpc="http://schemas.microsoft.com/office/word/2010/wordprocessingCanvas" xmlns:mo="http://schemas.microsoft.com/office/mac/office/2008/main" xmlns:mc="http://schemas.openxmlformats.org/markup-compatibility/2006" xmlns:mv="urn:schemas-microsoft-com:mac:vml" xmlns:o="urn:schemas-microsoft-com:office:office" xmlns:r="http://schemas.openxmlformats.org/officeDocument/2006/relationships" xmlns:m="http://schemas.openxmlformats.org/officeDocument/2006/math" xmlns:v="urn:schemas-microsoft-com:vml" xmlns:wp14="http://schemas.microsoft.com/office/word/2010/wordprocessingDrawing" xmlns:wp="http://schemas.openxmlformats.org/drawingml/2006/wordprocessingDrawing" xmlns:w10="urn:schemas-microsoft-com:office:word" xmlns:w="http://schemas.openxmlformats.org/wordprocessingml/2006/main" xmlns:w14="http://schemas.microsoft.com/office/word/2010/wordml" xmlns:wpg="http://schemas.microsoft.com/office/word/2010/wordprocessingGroup" xmlns:wpi="http://schemas.microsoft.com/office/word/2010/wordprocessingInk" xmlns:wne="http://schemas.microsoft.com/office/word/2006/wordml" xmlns:wps="http://schemas.microsoft.com/office/word/2010/wordprocessingShape" mc:Ignorable="w14 wp14">
+<w:styles xmlns:wpc="http://schemas.microsoft.com/office/word/2010/wordprocessingCanvas" xmlns:mc="http://schemas.openxmlformats.org/markup-compatibility/2006" xmlns:o="urn:schemas-microsoft-com:office:office" xmlns:r="http://schemas.openxmlformats.org/officeDocument/2006/relationships" xmlns:m="http://schemas.openxmlformats.org/officeDocument/2006/math" xmlns:v="urn:schemas-microsoft-com:vml" xmlns:wp14="http://schemas.microsoft.com/office/word/2010/wordprocessingDrawing" xmlns:wp="http://schemas.openxmlformats.org/drawingml/2006/wordprocessingDrawing" xmlns:w10="urn:schemas-microsoft-com:office:word" xmlns:w="http://schemas.openxmlformats.org/wordprocessingml/2006/main" xmlns:w14="http://schemas.microsoft.com/office/word/2010/wordml" xmlns:wpg="http://schemas.microsoft.com/office/word/2010/wordprocessingGroup" xmlns:wpi="http://schemas.microsoft.com/office/word/2010/wordprocessingInk" xmlns:wne="http://schemas.microsoft.com/office/word/2006/wordml" xmlns:wps="http://schemas.microsoft.com/office/word/2010/wordprocessingShape" mc:Ignorable="w14 wp14">
   <w:docDefaults>
     <w:rPrDefault>
       <w:rPr>
@@ -1096,7 +1122,7 @@
     </w:rPrDefault>
     <w:pPrDefault/>
   </w:docDefaults>
-  <w:latentStyles w:defLockedState="0" w:defUIPriority="99" w:defSemiHidden="1" w:defUnhideWhenUsed="1" w:defQFormat="0" w:count="276">
+  <w:latentStyles w:defLockedState="0" w:defUIPriority="99" w:defSemiHidden="1" w:defUnhideWhenUsed="1" w:defQFormat="0" w:count="267">
     <w:lsdException w:name="Normal" w:semiHidden="0" w:uiPriority="0" w:unhideWhenUsed="0" w:qFormat="1"/>
     <w:lsdException w:name="heading 1" w:semiHidden="0" w:uiPriority="9" w:unhideWhenUsed="0" w:qFormat="1"/>
     <w:lsdException w:name="heading 2" w:uiPriority="9" w:qFormat="1"/>

</xml_diff>